<commit_message>
updated model and documentation to meet milestone
</commit_message>
<xml_diff>
--- a/Documentation.docx
+++ b/Documentation.docx
@@ -370,10 +370,10 @@
         </w:rPr>
         <w:lastRenderedPageBreak/>
         <w:drawing>
-          <wp:inline distT="0" distB="0" distL="0" distR="0" wp14:anchorId="4D2A207E" wp14:editId="49E0E830">
+          <wp:inline distT="0" distB="0" distL="0" distR="0" wp14:anchorId="13E1BFE8" wp14:editId="21B3CF7F">
             <wp:extent cx="5943600" cy="3343275"/>
             <wp:effectExtent l="0" t="0" r="0" b="9525"/>
-            <wp:docPr id="4" name="Picture 4"/>
+            <wp:docPr id="9" name="Picture 9"/>
             <wp:cNvGraphicFramePr>
               <a:graphicFrameLocks xmlns:a="http://schemas.openxmlformats.org/drawingml/2006/main" noChangeAspect="1"/>
             </wp:cNvGraphicFramePr>
@@ -426,7 +426,21 @@
           <w:rFonts w:ascii="Arial" w:eastAsia="Arial" w:hAnsi="Arial" w:cs="Arial"/>
           <w:color w:val="000000" w:themeColor="text1"/>
         </w:rPr>
-        <w:t>nav value according to nav date. Now the minimum nav value will be at bottom of the table and maximum nav value will be at top.</w:t>
+        <w:t>nav value according to nav date</w:t>
+      </w:r>
+      <w:r>
+        <w:rPr>
+          <w:rFonts w:ascii="Arial" w:eastAsia="Arial" w:hAnsi="Arial" w:cs="Arial"/>
+          <w:color w:val="000000" w:themeColor="text1"/>
+        </w:rPr>
+        <w:t xml:space="preserve"> in descending order</w:t>
+      </w:r>
+      <w:r>
+        <w:rPr>
+          <w:rFonts w:ascii="Arial" w:eastAsia="Arial" w:hAnsi="Arial" w:cs="Arial"/>
+          <w:color w:val="000000" w:themeColor="text1"/>
+        </w:rPr>
+        <w:t>. Now the minimum nav value will be at bottom of the table and maximum nav value will be at top.</w:t>
       </w:r>
     </w:p>
     <w:p>
@@ -442,10 +456,10 @@
           <w:noProof/>
         </w:rPr>
         <w:drawing>
-          <wp:inline distT="0" distB="0" distL="0" distR="0" wp14:anchorId="45EDF999" wp14:editId="3B041882">
+          <wp:inline distT="0" distB="0" distL="0" distR="0" wp14:anchorId="437AE128" wp14:editId="009BA47C">
             <wp:extent cx="5943600" cy="3343275"/>
             <wp:effectExtent l="0" t="0" r="0" b="9525"/>
-            <wp:docPr id="5" name="Picture 5"/>
+            <wp:docPr id="10" name="Picture 10"/>
             <wp:cNvGraphicFramePr>
               <a:graphicFrameLocks xmlns:a="http://schemas.openxmlformats.org/drawingml/2006/main" noChangeAspect="1"/>
             </wp:cNvGraphicFramePr>

</xml_diff>

<commit_message>
added milestone 3 part 3 and updated documentation
</commit_message>
<xml_diff>
--- a/Documentation.docx
+++ b/Documentation.docx
@@ -716,11 +716,306 @@
     </w:p>
     <w:p>
       <w:pPr>
-        <w:rPr>
-          <w:sz w:val="24"/>
-          <w:szCs w:val="24"/>
-        </w:rPr>
-      </w:pPr>
+        <w:spacing w:before="320"/>
+        <w:rPr>
+          <w:rFonts w:ascii="Arial" w:eastAsia="Arial" w:hAnsi="Arial" w:cs="Arial"/>
+          <w:color w:val="000000" w:themeColor="text1"/>
+        </w:rPr>
+      </w:pPr>
+    </w:p>
+    <w:p>
+      <w:pPr>
+        <w:spacing w:before="320"/>
+        <w:rPr>
+          <w:rFonts w:ascii="Arial" w:eastAsia="Arial" w:hAnsi="Arial" w:cs="Arial"/>
+          <w:b/>
+          <w:bCs/>
+          <w:color w:val="000000" w:themeColor="text1"/>
+          <w:sz w:val="36"/>
+          <w:szCs w:val="36"/>
+        </w:rPr>
+      </w:pPr>
+      <w:r>
+        <w:rPr>
+          <w:rFonts w:ascii="Arial" w:eastAsia="Arial" w:hAnsi="Arial" w:cs="Arial"/>
+          <w:b/>
+          <w:bCs/>
+          <w:color w:val="000000" w:themeColor="text1"/>
+          <w:sz w:val="36"/>
+          <w:szCs w:val="36"/>
+        </w:rPr>
+        <w:t>Milestone 3</w:t>
+      </w:r>
+    </w:p>
+    <w:p>
+      <w:pPr>
+        <w:spacing w:before="320"/>
+        <w:rPr>
+          <w:rFonts w:ascii="Arial" w:eastAsia="Arial" w:hAnsi="Arial" w:cs="Arial"/>
+          <w:b/>
+          <w:bCs/>
+          <w:color w:val="000000" w:themeColor="text1"/>
+          <w:sz w:val="28"/>
+          <w:szCs w:val="28"/>
+        </w:rPr>
+      </w:pPr>
+      <w:r>
+        <w:rPr>
+          <w:rFonts w:ascii="Arial" w:eastAsia="Arial" w:hAnsi="Arial" w:cs="Arial"/>
+          <w:b/>
+          <w:bCs/>
+          <w:color w:val="000000" w:themeColor="text1"/>
+          <w:sz w:val="28"/>
+          <w:szCs w:val="28"/>
+        </w:rPr>
+        <w:t>Part 3</w:t>
+      </w:r>
+    </w:p>
+    <w:p>
+      <w:pPr>
+        <w:spacing w:before="320"/>
+        <w:rPr>
+          <w:rFonts w:ascii="Arial" w:eastAsia="Arial" w:hAnsi="Arial" w:cs="Arial"/>
+          <w:color w:val="000000" w:themeColor="text1"/>
+          <w:sz w:val="24"/>
+          <w:szCs w:val="24"/>
+        </w:rPr>
+      </w:pPr>
+      <w:r>
+        <w:rPr>
+          <w:rFonts w:ascii="Arial" w:eastAsia="Arial" w:hAnsi="Arial" w:cs="Arial"/>
+          <w:color w:val="000000" w:themeColor="text1"/>
+          <w:sz w:val="24"/>
+          <w:szCs w:val="24"/>
+        </w:rPr>
+        <w:t>For this I first connected the Snowflake with Data Studio using CData Cloud Connector as a third party connector.</w:t>
+      </w:r>
+    </w:p>
+    <w:p>
+      <w:pPr>
+        <w:spacing w:before="320"/>
+        <w:rPr>
+          <w:rFonts w:ascii="Arial" w:eastAsia="Arial" w:hAnsi="Arial" w:cs="Arial"/>
+          <w:color w:val="000000" w:themeColor="text1"/>
+          <w:sz w:val="24"/>
+          <w:szCs w:val="24"/>
+        </w:rPr>
+      </w:pPr>
+      <w:r>
+        <w:rPr>
+          <w:noProof/>
+        </w:rPr>
+        <w:lastRenderedPageBreak/>
+        <w:drawing>
+          <wp:inline distT="0" distB="0" distL="0" distR="0" wp14:anchorId="7B4E41B8" wp14:editId="758D09E2">
+            <wp:extent cx="5943600" cy="3343275"/>
+            <wp:effectExtent l="0" t="0" r="0" b="9525"/>
+            <wp:docPr id="4" name="Picture 4"/>
+            <wp:cNvGraphicFramePr>
+              <a:graphicFrameLocks xmlns:a="http://schemas.openxmlformats.org/drawingml/2006/main" noChangeAspect="1"/>
+            </wp:cNvGraphicFramePr>
+            <a:graphic xmlns:a="http://schemas.openxmlformats.org/drawingml/2006/main">
+              <a:graphicData uri="http://schemas.openxmlformats.org/drawingml/2006/picture">
+                <pic:pic xmlns:pic="http://schemas.openxmlformats.org/drawingml/2006/picture">
+                  <pic:nvPicPr>
+                    <pic:cNvPr id="1" name=""/>
+                    <pic:cNvPicPr/>
+                  </pic:nvPicPr>
+                  <pic:blipFill>
+                    <a:blip r:embed="rId15"/>
+                    <a:stretch>
+                      <a:fillRect/>
+                    </a:stretch>
+                  </pic:blipFill>
+                  <pic:spPr>
+                    <a:xfrm>
+                      <a:off x="0" y="0"/>
+                      <a:ext cx="5943600" cy="3343275"/>
+                    </a:xfrm>
+                    <a:prstGeom prst="rect">
+                      <a:avLst/>
+                    </a:prstGeom>
+                  </pic:spPr>
+                </pic:pic>
+              </a:graphicData>
+            </a:graphic>
+          </wp:inline>
+        </w:drawing>
+      </w:r>
+    </w:p>
+    <w:p>
+      <w:pPr>
+        <w:spacing w:before="320"/>
+        <w:rPr>
+          <w:rFonts w:ascii="Arial" w:eastAsia="Arial" w:hAnsi="Arial" w:cs="Arial"/>
+          <w:color w:val="000000" w:themeColor="text1"/>
+          <w:sz w:val="24"/>
+          <w:szCs w:val="24"/>
+        </w:rPr>
+      </w:pPr>
+    </w:p>
+    <w:p>
+      <w:pPr>
+        <w:spacing w:before="320"/>
+        <w:rPr>
+          <w:rFonts w:ascii="Arial" w:eastAsia="Arial" w:hAnsi="Arial" w:cs="Arial"/>
+          <w:color w:val="000000" w:themeColor="text1"/>
+          <w:sz w:val="24"/>
+          <w:szCs w:val="24"/>
+        </w:rPr>
+      </w:pPr>
+      <w:r>
+        <w:rPr>
+          <w:rFonts w:ascii="Arial" w:eastAsia="Arial" w:hAnsi="Arial" w:cs="Arial"/>
+          <w:color w:val="000000" w:themeColor="text1"/>
+          <w:sz w:val="24"/>
+          <w:szCs w:val="24"/>
+        </w:rPr>
+        <w:t>Then I run the below query to make a new model for this milestone which will return me the NAV according to each category id. For that I joined Mutual Fund and Fund Category using category id as reference, then using code as reference I joined this new_table and Nav History to create desired model.</w:t>
+      </w:r>
+    </w:p>
+    <w:p>
+      <w:pPr>
+        <w:rPr>
+          <w:sz w:val="24"/>
+          <w:szCs w:val="24"/>
+        </w:rPr>
+      </w:pPr>
+      <w:r>
+        <w:rPr>
+          <w:noProof/>
+        </w:rPr>
+        <w:drawing>
+          <wp:inline distT="0" distB="0" distL="0" distR="0" wp14:anchorId="2BAFD3D5" wp14:editId="423A4B52">
+            <wp:extent cx="5943600" cy="3343275"/>
+            <wp:effectExtent l="0" t="0" r="0" b="9525"/>
+            <wp:docPr id="5" name="Picture 5"/>
+            <wp:cNvGraphicFramePr>
+              <a:graphicFrameLocks xmlns:a="http://schemas.openxmlformats.org/drawingml/2006/main" noChangeAspect="1"/>
+            </wp:cNvGraphicFramePr>
+            <a:graphic xmlns:a="http://schemas.openxmlformats.org/drawingml/2006/main">
+              <a:graphicData uri="http://schemas.openxmlformats.org/drawingml/2006/picture">
+                <pic:pic xmlns:pic="http://schemas.openxmlformats.org/drawingml/2006/picture">
+                  <pic:nvPicPr>
+                    <pic:cNvPr id="1" name=""/>
+                    <pic:cNvPicPr/>
+                  </pic:nvPicPr>
+                  <pic:blipFill>
+                    <a:blip r:embed="rId16"/>
+                    <a:stretch>
+                      <a:fillRect/>
+                    </a:stretch>
+                  </pic:blipFill>
+                  <pic:spPr>
+                    <a:xfrm>
+                      <a:off x="0" y="0"/>
+                      <a:ext cx="5943600" cy="3343275"/>
+                    </a:xfrm>
+                    <a:prstGeom prst="rect">
+                      <a:avLst/>
+                    </a:prstGeom>
+                  </pic:spPr>
+                </pic:pic>
+              </a:graphicData>
+            </a:graphic>
+          </wp:inline>
+        </w:drawing>
+      </w:r>
+    </w:p>
+    <w:p>
+      <w:pPr>
+        <w:rPr>
+          <w:sz w:val="24"/>
+          <w:szCs w:val="24"/>
+        </w:rPr>
+      </w:pPr>
+      <w:r>
+        <w:rPr>
+          <w:sz w:val="24"/>
+          <w:szCs w:val="24"/>
+        </w:rPr>
+        <w:lastRenderedPageBreak/>
+        <w:t>Then in Data Studio, I created a table and added data from this model. Then I used category id as dimension and NAV as metric and converted the table into a chart.</w:t>
+      </w:r>
+    </w:p>
+    <w:p>
+      <w:pPr>
+        <w:rPr>
+          <w:sz w:val="24"/>
+          <w:szCs w:val="24"/>
+        </w:rPr>
+      </w:pPr>
+    </w:p>
+    <w:p>
+      <w:pPr>
+        <w:rPr>
+          <w:sz w:val="24"/>
+          <w:szCs w:val="24"/>
+        </w:rPr>
+      </w:pPr>
+      <w:r>
+        <w:rPr>
+          <w:noProof/>
+        </w:rPr>
+        <w:drawing>
+          <wp:inline distT="0" distB="0" distL="0" distR="0" wp14:anchorId="3B2DFEA0" wp14:editId="2D0BB631">
+            <wp:extent cx="5943600" cy="3343275"/>
+            <wp:effectExtent l="0" t="0" r="0" b="9525"/>
+            <wp:docPr id="11" name="Picture 11"/>
+            <wp:cNvGraphicFramePr>
+              <a:graphicFrameLocks xmlns:a="http://schemas.openxmlformats.org/drawingml/2006/main" noChangeAspect="1"/>
+            </wp:cNvGraphicFramePr>
+            <a:graphic xmlns:a="http://schemas.openxmlformats.org/drawingml/2006/main">
+              <a:graphicData uri="http://schemas.openxmlformats.org/drawingml/2006/picture">
+                <pic:pic xmlns:pic="http://schemas.openxmlformats.org/drawingml/2006/picture">
+                  <pic:nvPicPr>
+                    <pic:cNvPr id="1" name=""/>
+                    <pic:cNvPicPr/>
+                  </pic:nvPicPr>
+                  <pic:blipFill>
+                    <a:blip r:embed="rId17"/>
+                    <a:stretch>
+                      <a:fillRect/>
+                    </a:stretch>
+                  </pic:blipFill>
+                  <pic:spPr>
+                    <a:xfrm>
+                      <a:off x="0" y="0"/>
+                      <a:ext cx="5943600" cy="3343275"/>
+                    </a:xfrm>
+                    <a:prstGeom prst="rect">
+                      <a:avLst/>
+                    </a:prstGeom>
+                  </pic:spPr>
+                </pic:pic>
+              </a:graphicData>
+            </a:graphic>
+          </wp:inline>
+        </w:drawing>
+      </w:r>
+    </w:p>
+    <w:p>
+      <w:pPr>
+        <w:rPr>
+          <w:sz w:val="24"/>
+          <w:szCs w:val="24"/>
+        </w:rPr>
+      </w:pPr>
+    </w:p>
+    <w:p>
+      <w:pPr>
+        <w:rPr>
+          <w:sz w:val="24"/>
+          <w:szCs w:val="24"/>
+        </w:rPr>
+      </w:pPr>
+      <w:r>
+        <w:rPr>
+          <w:sz w:val="24"/>
+          <w:szCs w:val="24"/>
+        </w:rPr>
+        <w:t>This was the returned values, since this pie can only have upto 20 slices, all 51 categories couldn’t get fit into this.</w:t>
+      </w:r>
     </w:p>
     <w:sectPr>
       <w:pgSz w:w="12240" w:h="15840"/>

</xml_diff>

<commit_message>
updated documentation with link
</commit_message>
<xml_diff>
--- a/Documentation.docx
+++ b/Documentation.docx
@@ -55,30 +55,126 @@
           <w:szCs w:val="24"/>
         </w:rPr>
         <w:tab/>
-        <w:t>For this, I uploaded the given csv files namely AMC, FundCategory and MutualFunds into snowflake. But I faced problem when uploading NavHistory so I used DBeaver Lite and connected the database with SnowFlake.</w:t>
-      </w:r>
-    </w:p>
-    <w:p>
-      <w:pPr>
-        <w:rPr>
-          <w:sz w:val="24"/>
-          <w:szCs w:val="24"/>
-        </w:rPr>
-      </w:pPr>
-    </w:p>
-    <w:p>
-      <w:pPr>
-        <w:rPr>
-          <w:sz w:val="24"/>
-          <w:szCs w:val="24"/>
-        </w:rPr>
-      </w:pPr>
-      <w:r>
-        <w:rPr>
-          <w:sz w:val="24"/>
-          <w:szCs w:val="24"/>
-        </w:rPr>
-        <w:t>Then I created a new project folder and did the connections with the snowflake and dbt.</w:t>
+        <w:t xml:space="preserve">For this, I uploaded the given csv files namely AMC, </w:t>
+      </w:r>
+      <w:proofErr w:type="spellStart"/>
+      <w:r>
+        <w:rPr>
+          <w:sz w:val="24"/>
+          <w:szCs w:val="24"/>
+        </w:rPr>
+        <w:t>FundCategory</w:t>
+      </w:r>
+      <w:proofErr w:type="spellEnd"/>
+      <w:r>
+        <w:rPr>
+          <w:sz w:val="24"/>
+          <w:szCs w:val="24"/>
+        </w:rPr>
+        <w:t xml:space="preserve"> and </w:t>
+      </w:r>
+      <w:proofErr w:type="spellStart"/>
+      <w:r>
+        <w:rPr>
+          <w:sz w:val="24"/>
+          <w:szCs w:val="24"/>
+        </w:rPr>
+        <w:t>MutualFunds</w:t>
+      </w:r>
+      <w:proofErr w:type="spellEnd"/>
+      <w:r>
+        <w:rPr>
+          <w:sz w:val="24"/>
+          <w:szCs w:val="24"/>
+        </w:rPr>
+        <w:t xml:space="preserve"> into snowflake. But I faced problem when uploading </w:t>
+      </w:r>
+      <w:proofErr w:type="spellStart"/>
+      <w:r>
+        <w:rPr>
+          <w:sz w:val="24"/>
+          <w:szCs w:val="24"/>
+        </w:rPr>
+        <w:t>NavHistory</w:t>
+      </w:r>
+      <w:proofErr w:type="spellEnd"/>
+      <w:r>
+        <w:rPr>
+          <w:sz w:val="24"/>
+          <w:szCs w:val="24"/>
+        </w:rPr>
+        <w:t xml:space="preserve"> so I used </w:t>
+      </w:r>
+      <w:proofErr w:type="spellStart"/>
+      <w:r>
+        <w:rPr>
+          <w:sz w:val="24"/>
+          <w:szCs w:val="24"/>
+        </w:rPr>
+        <w:t>DBeaver</w:t>
+      </w:r>
+      <w:proofErr w:type="spellEnd"/>
+      <w:r>
+        <w:rPr>
+          <w:sz w:val="24"/>
+          <w:szCs w:val="24"/>
+        </w:rPr>
+        <w:t xml:space="preserve"> Lite and connected the database with </w:t>
+      </w:r>
+      <w:proofErr w:type="spellStart"/>
+      <w:r>
+        <w:rPr>
+          <w:sz w:val="24"/>
+          <w:szCs w:val="24"/>
+        </w:rPr>
+        <w:t>SnowFlake</w:t>
+      </w:r>
+      <w:proofErr w:type="spellEnd"/>
+      <w:r>
+        <w:rPr>
+          <w:sz w:val="24"/>
+          <w:szCs w:val="24"/>
+        </w:rPr>
+        <w:t>.</w:t>
+      </w:r>
+    </w:p>
+    <w:p>
+      <w:pPr>
+        <w:rPr>
+          <w:sz w:val="24"/>
+          <w:szCs w:val="24"/>
+        </w:rPr>
+      </w:pPr>
+    </w:p>
+    <w:p>
+      <w:pPr>
+        <w:rPr>
+          <w:sz w:val="24"/>
+          <w:szCs w:val="24"/>
+        </w:rPr>
+      </w:pPr>
+      <w:r>
+        <w:rPr>
+          <w:sz w:val="24"/>
+          <w:szCs w:val="24"/>
+        </w:rPr>
+        <w:t xml:space="preserve">Then I created a new project folder and did the connections with the snowflake and </w:t>
+      </w:r>
+      <w:proofErr w:type="spellStart"/>
+      <w:r>
+        <w:rPr>
+          <w:sz w:val="24"/>
+          <w:szCs w:val="24"/>
+        </w:rPr>
+        <w:t>dbt</w:t>
+      </w:r>
+      <w:proofErr w:type="spellEnd"/>
+      <w:r>
+        <w:rPr>
+          <w:sz w:val="24"/>
+          <w:szCs w:val="24"/>
+        </w:rPr>
+        <w:t>.</w:t>
       </w:r>
     </w:p>
     <w:p>
@@ -120,8 +216,19 @@
           <w:sz w:val="28"/>
           <w:szCs w:val="28"/>
         </w:rPr>
-        <w:t>Part-i</w:t>
-      </w:r>
+        <w:t>Part-</w:t>
+      </w:r>
+      <w:proofErr w:type="spellStart"/>
+      <w:r>
+        <w:rPr>
+          <w:b/>
+          <w:bCs/>
+          <w:sz w:val="28"/>
+          <w:szCs w:val="28"/>
+        </w:rPr>
+        <w:t>i</w:t>
+      </w:r>
+      <w:proofErr w:type="spellEnd"/>
     </w:p>
     <w:p>
       <w:pPr>
@@ -419,7 +526,39 @@
           <w:rFonts w:ascii="Arial" w:eastAsia="Arial" w:hAnsi="Arial" w:cs="Arial"/>
           <w:color w:val="000000" w:themeColor="text1"/>
         </w:rPr>
-        <w:t xml:space="preserve">I used this query and used inner join two times, first on MutualFund and NavHistory using code as reference, then aliased this join as New Table and then used inner join on Nav History and New Table again to return the maximum </w:t>
+        <w:t xml:space="preserve">I used this query and used inner join two times, first on </w:t>
+      </w:r>
+      <w:proofErr w:type="spellStart"/>
+      <w:r>
+        <w:rPr>
+          <w:rFonts w:ascii="Arial" w:eastAsia="Arial" w:hAnsi="Arial" w:cs="Arial"/>
+          <w:color w:val="000000" w:themeColor="text1"/>
+        </w:rPr>
+        <w:t>MutualFund</w:t>
+      </w:r>
+      <w:proofErr w:type="spellEnd"/>
+      <w:r>
+        <w:rPr>
+          <w:rFonts w:ascii="Arial" w:eastAsia="Arial" w:hAnsi="Arial" w:cs="Arial"/>
+          <w:color w:val="000000" w:themeColor="text1"/>
+        </w:rPr>
+        <w:t xml:space="preserve"> and </w:t>
+      </w:r>
+      <w:proofErr w:type="spellStart"/>
+      <w:r>
+        <w:rPr>
+          <w:rFonts w:ascii="Arial" w:eastAsia="Arial" w:hAnsi="Arial" w:cs="Arial"/>
+          <w:color w:val="000000" w:themeColor="text1"/>
+        </w:rPr>
+        <w:t>NavHistory</w:t>
+      </w:r>
+      <w:proofErr w:type="spellEnd"/>
+      <w:r>
+        <w:rPr>
+          <w:rFonts w:ascii="Arial" w:eastAsia="Arial" w:hAnsi="Arial" w:cs="Arial"/>
+          <w:color w:val="000000" w:themeColor="text1"/>
+        </w:rPr>
+        <w:t xml:space="preserve"> using code as reference, then aliased this join as New Table and then used inner join on Nav History and New Table again to return the maximum </w:t>
       </w:r>
       <w:r>
         <w:rPr>
@@ -646,7 +785,23 @@
           <w:color w:val="000000" w:themeColor="text1"/>
         </w:rPr>
         <w:lastRenderedPageBreak/>
-        <w:t>I used dbt run command and it returned success.</w:t>
+        <w:t xml:space="preserve">I used </w:t>
+      </w:r>
+      <w:proofErr w:type="spellStart"/>
+      <w:r>
+        <w:rPr>
+          <w:rFonts w:ascii="Arial" w:eastAsia="Arial" w:hAnsi="Arial" w:cs="Arial"/>
+          <w:color w:val="000000" w:themeColor="text1"/>
+        </w:rPr>
+        <w:t>dbt</w:t>
+      </w:r>
+      <w:proofErr w:type="spellEnd"/>
+      <w:r>
+        <w:rPr>
+          <w:rFonts w:ascii="Arial" w:eastAsia="Arial" w:hAnsi="Arial" w:cs="Arial"/>
+          <w:color w:val="000000" w:themeColor="text1"/>
+        </w:rPr>
+        <w:t xml:space="preserve"> run command and it returned success.</w:t>
       </w:r>
     </w:p>
     <w:p>
@@ -711,7 +866,23 @@
           <w:rFonts w:ascii="Arial" w:eastAsia="Arial" w:hAnsi="Arial" w:cs="Arial"/>
           <w:color w:val="000000" w:themeColor="text1"/>
         </w:rPr>
-        <w:t>I used dbt test and it returned successfully.</w:t>
+        <w:t xml:space="preserve">I used </w:t>
+      </w:r>
+      <w:proofErr w:type="spellStart"/>
+      <w:r>
+        <w:rPr>
+          <w:rFonts w:ascii="Arial" w:eastAsia="Arial" w:hAnsi="Arial" w:cs="Arial"/>
+          <w:color w:val="000000" w:themeColor="text1"/>
+        </w:rPr>
+        <w:t>dbt</w:t>
+      </w:r>
+      <w:proofErr w:type="spellEnd"/>
+      <w:r>
+        <w:rPr>
+          <w:rFonts w:ascii="Arial" w:eastAsia="Arial" w:hAnsi="Arial" w:cs="Arial"/>
+          <w:color w:val="000000" w:themeColor="text1"/>
+        </w:rPr>
+        <w:t xml:space="preserve"> test and it returned successfully.</w:t>
       </w:r>
     </w:p>
     <w:p>
@@ -788,7 +959,27 @@
           <w:sz w:val="24"/>
           <w:szCs w:val="24"/>
         </w:rPr>
-        <w:t>For this I first connected the Snowflake with Data Studio using CData Cloud Connector as a third party connector.</w:t>
+        <w:t xml:space="preserve">For this I first connected the Snowflake with Data Studio using </w:t>
+      </w:r>
+      <w:proofErr w:type="spellStart"/>
+      <w:r>
+        <w:rPr>
+          <w:rFonts w:ascii="Arial" w:eastAsia="Arial" w:hAnsi="Arial" w:cs="Arial"/>
+          <w:color w:val="000000" w:themeColor="text1"/>
+          <w:sz w:val="24"/>
+          <w:szCs w:val="24"/>
+        </w:rPr>
+        <w:t>CData</w:t>
+      </w:r>
+      <w:proofErr w:type="spellEnd"/>
+      <w:r>
+        <w:rPr>
+          <w:rFonts w:ascii="Arial" w:eastAsia="Arial" w:hAnsi="Arial" w:cs="Arial"/>
+          <w:color w:val="000000" w:themeColor="text1"/>
+          <w:sz w:val="24"/>
+          <w:szCs w:val="24"/>
+        </w:rPr>
+        <w:t xml:space="preserve"> Cloud Connector as a third party connector.</w:t>
       </w:r>
     </w:p>
     <w:p>
@@ -871,7 +1062,27 @@
           <w:sz w:val="24"/>
           <w:szCs w:val="24"/>
         </w:rPr>
-        <w:t>Then I run the below query to make a new model for this milestone which will return me the NAV according to each category id. For that I joined Mutual Fund and Fund Category using category id as reference, then using code as reference I joined this new_table and Nav History to create desired model.</w:t>
+        <w:t xml:space="preserve">Then I run the below query to make a new model for this milestone which will return me the NAV according to each category id. For that I joined Mutual Fund and Fund Category using category id as reference, then using code as reference I joined this </w:t>
+      </w:r>
+      <w:proofErr w:type="spellStart"/>
+      <w:r>
+        <w:rPr>
+          <w:rFonts w:ascii="Arial" w:eastAsia="Arial" w:hAnsi="Arial" w:cs="Arial"/>
+          <w:color w:val="000000" w:themeColor="text1"/>
+          <w:sz w:val="24"/>
+          <w:szCs w:val="24"/>
+        </w:rPr>
+        <w:t>new_table</w:t>
+      </w:r>
+      <w:proofErr w:type="spellEnd"/>
+      <w:r>
+        <w:rPr>
+          <w:rFonts w:ascii="Arial" w:eastAsia="Arial" w:hAnsi="Arial" w:cs="Arial"/>
+          <w:color w:val="000000" w:themeColor="text1"/>
+          <w:sz w:val="24"/>
+          <w:szCs w:val="24"/>
+        </w:rPr>
+        <w:t xml:space="preserve"> and Nav History to create desired model.</w:t>
       </w:r>
     </w:p>
     <w:p>
@@ -1014,7 +1225,53 @@
           <w:sz w:val="24"/>
           <w:szCs w:val="24"/>
         </w:rPr>
-        <w:t>This was the returned values, since this pie can only have upto 20 slices, all 51 categories couldn’t get fit into this.</w:t>
+        <w:t xml:space="preserve">This was the returned values, since this pie can only have </w:t>
+      </w:r>
+      <w:proofErr w:type="spellStart"/>
+      <w:r>
+        <w:rPr>
+          <w:sz w:val="24"/>
+          <w:szCs w:val="24"/>
+        </w:rPr>
+        <w:t>upto</w:t>
+      </w:r>
+      <w:proofErr w:type="spellEnd"/>
+      <w:r>
+        <w:rPr>
+          <w:sz w:val="24"/>
+          <w:szCs w:val="24"/>
+        </w:rPr>
+        <w:t xml:space="preserve"> 20 slices, all 51 categories couldn’t get fit into this.</w:t>
+      </w:r>
+    </w:p>
+    <w:p>
+      <w:pPr>
+        <w:rPr>
+          <w:sz w:val="24"/>
+          <w:szCs w:val="24"/>
+        </w:rPr>
+      </w:pPr>
+    </w:p>
+    <w:p>
+      <w:pPr>
+        <w:rPr>
+          <w:sz w:val="24"/>
+          <w:szCs w:val="24"/>
+        </w:rPr>
+      </w:pPr>
+      <w:r>
+        <w:rPr>
+          <w:sz w:val="24"/>
+          <w:szCs w:val="24"/>
+        </w:rPr>
+        <w:t xml:space="preserve">Link for report:- </w:t>
+      </w:r>
+      <w:r>
+        <w:rPr>
+          <w:sz w:val="24"/>
+          <w:szCs w:val="24"/>
+        </w:rPr>
+        <w:t>https://datastudio.google.com/reporting/c69cbad0-f195-4180-8e3a-bfbd363c45cb</w:t>
       </w:r>
     </w:p>
     <w:sectPr>

</xml_diff>

<commit_message>
milestone 3 part 4 added with documentation and link
</commit_message>
<xml_diff>
--- a/Documentation.docx
+++ b/Documentation.docx
@@ -1266,13 +1266,179 @@
         </w:rPr>
         <w:t xml:space="preserve">Link for report:- </w:t>
       </w:r>
-      <w:r>
-        <w:rPr>
-          <w:sz w:val="24"/>
-          <w:szCs w:val="24"/>
-        </w:rPr>
-        <w:t>https://datastudio.google.com/reporting/c69cbad0-f195-4180-8e3a-bfbd363c45cb</w:t>
-      </w:r>
+      <w:hyperlink r:id="rId18" w:history="1">
+        <w:r>
+          <w:rPr>
+            <w:rStyle w:val="Hyperlink"/>
+            <w:sz w:val="24"/>
+            <w:szCs w:val="24"/>
+          </w:rPr>
+          <w:t>https://datastudio.google.com/reporting/c69cbad0-f195-4180-8e3a-bfbd363c45cb</w:t>
+        </w:r>
+      </w:hyperlink>
+    </w:p>
+    <w:p>
+      <w:pPr>
+        <w:rPr>
+          <w:sz w:val="24"/>
+          <w:szCs w:val="24"/>
+        </w:rPr>
+      </w:pPr>
+    </w:p>
+    <w:p>
+      <w:pPr>
+        <w:rPr>
+          <w:b/>
+          <w:sz w:val="36"/>
+          <w:szCs w:val="36"/>
+        </w:rPr>
+      </w:pPr>
+      <w:r>
+        <w:rPr>
+          <w:b/>
+          <w:sz w:val="36"/>
+          <w:szCs w:val="36"/>
+        </w:rPr>
+        <w:t>Milestone 3 Part 4</w:t>
+      </w:r>
+    </w:p>
+    <w:p>
+      <w:pPr>
+        <w:rPr>
+          <w:bCs/>
+          <w:sz w:val="24"/>
+          <w:szCs w:val="24"/>
+        </w:rPr>
+      </w:pPr>
+      <w:r>
+        <w:rPr>
+          <w:bCs/>
+          <w:sz w:val="24"/>
+          <w:szCs w:val="24"/>
+        </w:rPr>
+        <w:t xml:space="preserve">For this I used the same model as before, but I </w:t>
+      </w:r>
+      <w:r>
+        <w:rPr>
+          <w:bCs/>
+          <w:sz w:val="24"/>
+          <w:szCs w:val="24"/>
+        </w:rPr>
+        <w:t xml:space="preserve">changed the format of Date as Year Month </w:t>
+      </w:r>
+      <w:r>
+        <w:rPr>
+          <w:bCs/>
+          <w:sz w:val="24"/>
+          <w:szCs w:val="24"/>
+        </w:rPr>
+        <w:t>in the Data Studio which extracted the month for each NAV. And I used this as a dimension too to arrange the data accordingly. I couldn’t separate the month with year so I just arranged this in that format.</w:t>
+      </w:r>
+    </w:p>
+    <w:p>
+      <w:pPr>
+        <w:rPr>
+          <w:bCs/>
+          <w:sz w:val="24"/>
+          <w:szCs w:val="24"/>
+        </w:rPr>
+      </w:pPr>
+    </w:p>
+    <w:p>
+      <w:pPr>
+        <w:rPr>
+          <w:bCs/>
+          <w:sz w:val="24"/>
+          <w:szCs w:val="24"/>
+        </w:rPr>
+      </w:pPr>
+      <w:r>
+        <w:rPr>
+          <w:noProof/>
+        </w:rPr>
+        <w:lastRenderedPageBreak/>
+        <w:drawing>
+          <wp:inline distT="0" distB="0" distL="0" distR="0" wp14:anchorId="25372663" wp14:editId="3ECB835D">
+            <wp:extent cx="5943600" cy="3343275"/>
+            <wp:effectExtent l="0" t="0" r="0" b="9525"/>
+            <wp:docPr id="12" name="Picture 12"/>
+            <wp:cNvGraphicFramePr>
+              <a:graphicFrameLocks xmlns:a="http://schemas.openxmlformats.org/drawingml/2006/main" noChangeAspect="1"/>
+            </wp:cNvGraphicFramePr>
+            <a:graphic xmlns:a="http://schemas.openxmlformats.org/drawingml/2006/main">
+              <a:graphicData uri="http://schemas.openxmlformats.org/drawingml/2006/picture">
+                <pic:pic xmlns:pic="http://schemas.openxmlformats.org/drawingml/2006/picture">
+                  <pic:nvPicPr>
+                    <pic:cNvPr id="1" name=""/>
+                    <pic:cNvPicPr/>
+                  </pic:nvPicPr>
+                  <pic:blipFill>
+                    <a:blip r:embed="rId19"/>
+                    <a:stretch>
+                      <a:fillRect/>
+                    </a:stretch>
+                  </pic:blipFill>
+                  <pic:spPr>
+                    <a:xfrm>
+                      <a:off x="0" y="0"/>
+                      <a:ext cx="5943600" cy="3343275"/>
+                    </a:xfrm>
+                    <a:prstGeom prst="rect">
+                      <a:avLst/>
+                    </a:prstGeom>
+                  </pic:spPr>
+                </pic:pic>
+              </a:graphicData>
+            </a:graphic>
+          </wp:inline>
+        </w:drawing>
+      </w:r>
+    </w:p>
+    <w:p>
+      <w:pPr>
+        <w:rPr>
+          <w:bCs/>
+          <w:sz w:val="24"/>
+          <w:szCs w:val="24"/>
+        </w:rPr>
+      </w:pPr>
+      <w:r>
+        <w:rPr>
+          <w:bCs/>
+          <w:sz w:val="24"/>
+          <w:szCs w:val="24"/>
+        </w:rPr>
+        <w:t xml:space="preserve">Link for report:- </w:t>
+      </w:r>
+      <w:hyperlink r:id="rId20" w:history="1">
+        <w:r>
+          <w:rPr>
+            <w:rStyle w:val="Hyperlink"/>
+            <w:bCs/>
+            <w:sz w:val="24"/>
+            <w:szCs w:val="24"/>
+          </w:rPr>
+          <w:t>https://datastudio.google.com/reporting/ab2eda5b-7c2f-4af1-b7b8-c170367f86e4</w:t>
+        </w:r>
+      </w:hyperlink>
+    </w:p>
+    <w:p>
+      <w:pPr>
+        <w:rPr>
+          <w:bCs/>
+          <w:sz w:val="24"/>
+          <w:szCs w:val="24"/>
+        </w:rPr>
+      </w:pPr>
+    </w:p>
+    <w:p>
+      <w:pPr>
+        <w:rPr>
+          <w:bCs/>
+          <w:sz w:val="24"/>
+          <w:szCs w:val="24"/>
+        </w:rPr>
+      </w:pPr>
     </w:p>
     <w:sectPr>
       <w:pgSz w:w="12240" w:h="15840"/>
@@ -1961,6 +2127,29 @@
       <w:lang w:val="en-IN" w:eastAsia="en-GB"/>
     </w:rPr>
   </w:style>
+  <w:style w:type="character" w:styleId="Hyperlink">
+    <w:name w:val="Hyperlink"/>
+    <w:basedOn w:val="DefaultParagraphFont"/>
+    <w:uiPriority w:val="99"/>
+    <w:unhideWhenUsed/>
+    <w:rsid w:val="00314C7A"/>
+    <w:rPr>
+      <w:color w:val="0563C1" w:themeColor="hyperlink"/>
+      <w:u w:val="single"/>
+    </w:rPr>
+  </w:style>
+  <w:style w:type="character" w:styleId="UnresolvedMention">
+    <w:name w:val="Unresolved Mention"/>
+    <w:basedOn w:val="DefaultParagraphFont"/>
+    <w:uiPriority w:val="99"/>
+    <w:semiHidden/>
+    <w:unhideWhenUsed/>
+    <w:rsid w:val="00314C7A"/>
+    <w:rPr>
+      <w:color w:val="605E5C"/>
+      <w:shd w:val="clear" w:color="auto" w:fill="E1DFDD"/>
+    </w:rPr>
+  </w:style>
 </w:styles>
 </file>
 

</xml_diff>